<commit_message>
added partners and contact section
</commit_message>
<xml_diff>
--- a/info/Wise Construction Info.docx
+++ b/info/Wise Construction Info.docx
@@ -290,72 +290,72 @@
         <w:t>Bachelors of Science in Engineering</w:t>
       </w:r>
     </w:p>
-    <w:p>
+    <w:p/>
+    <w:p>
+      <w:proofErr w:type="spellStart"/>
+      <w:r>
+        <w:t>Sheleisha</w:t>
+      </w:r>
+      <w:proofErr w:type="spellEnd"/>
+      <w:r>
+        <w:t xml:space="preserve"> Kassie </w:t>
+      </w:r>
+    </w:p>
+    <w:p>
+      <w:r>
+        <w:br/>
+        <w:t xml:space="preserve">Consultant in Marketing, </w:t>
+      </w:r>
+    </w:p>
+    <w:p>
+      <w:r>
+        <w:t>Interior Design</w:t>
+      </w:r>
+    </w:p>
+    <w:p>
+      <w:r>
+        <w:t xml:space="preserve">Space Coordination </w:t>
+      </w:r>
+    </w:p>
+    <w:p/>
+    <w:p/>
+    <w:p/>
+    <w:p/>
+    <w:p/>
+    <w:p/>
+    <w:p/>
+    <w:p>
+      <w:r>
+        <w:lastRenderedPageBreak/>
+        <w:t>Company Profile</w:t>
+      </w:r>
+    </w:p>
+    <w:p>
+      <w:r>
+        <w:t xml:space="preserve">WISE emerged as the brainchild of Douglas </w:t>
+      </w:r>
+      <w:proofErr w:type="spellStart"/>
+      <w:r>
+        <w:t>Gourzong</w:t>
+      </w:r>
+      <w:proofErr w:type="spellEnd"/>
+      <w:r>
+        <w:t xml:space="preserve"> who conceptualized and spearheaded the vision</w:t>
+      </w:r>
+      <w:r>
+        <w:t xml:space="preserve"> o</w:t>
+      </w:r>
+      <w:r>
+        <w:t>f a highly technical and comprehensively resourced enterprise; to bring to the region its innovative, state-of-the-art signature residential suite of apartments, condominiums, town houses as well as cutting-edge commercial structures and facilities. The Wise Team boasts qualifications and expertise in all specialized requisite branches if engineering covering Electrical, Mechanical, Civil, Smart Systems, Instrumentation, Aquatics, Architecture and Construction/Project management.</w:t>
+      </w:r>
+    </w:p>
+    <w:p/>
+    <w:p>
+      <w:r>
+        <w:t>Our ability to introduce a new standard in residential accommodation to the market is demonstrated in the experience and expertise of our highly skilled and competent executive management team and technical project team leaders.</w:t>
+      </w:r>
       <w:bookmarkStart w:id="0" w:name="_GoBack"/>
       <w:bookmarkEnd w:id="0"/>
-    </w:p>
-    <w:p>
-      <w:proofErr w:type="spellStart"/>
-      <w:r>
-        <w:t>Sheleisha</w:t>
-      </w:r>
-      <w:proofErr w:type="spellEnd"/>
-      <w:r>
-        <w:t xml:space="preserve"> Kassie </w:t>
-      </w:r>
-    </w:p>
-    <w:p>
-      <w:r>
-        <w:br/>
-        <w:t xml:space="preserve">Consultant in Marketing, </w:t>
-      </w:r>
-    </w:p>
-    <w:p>
-      <w:r>
-        <w:t>Interior Design</w:t>
-      </w:r>
-    </w:p>
-    <w:p>
-      <w:r>
-        <w:t xml:space="preserve">Space Coordination </w:t>
-      </w:r>
-    </w:p>
-    <w:p/>
-    <w:p/>
-    <w:p/>
-    <w:p/>
-    <w:p/>
-    <w:p/>
-    <w:p/>
-    <w:p>
-      <w:r>
-        <w:lastRenderedPageBreak/>
-        <w:t>Company Profile</w:t>
-      </w:r>
-    </w:p>
-    <w:p>
-      <w:r>
-        <w:t xml:space="preserve">WISE emerged as the brainchild of Douglas </w:t>
-      </w:r>
-      <w:proofErr w:type="spellStart"/>
-      <w:r>
-        <w:t>Gourzong</w:t>
-      </w:r>
-      <w:proofErr w:type="spellEnd"/>
-      <w:r>
-        <w:t xml:space="preserve"> who conceptualized and spearheaded the vision</w:t>
-      </w:r>
-    </w:p>
-    <w:p>
-      <w:r>
-        <w:t>Of a highly technical and comprehensively resourced enterprise; to bring to the region its innovative, state-of-the-art signature residential suite of apartments, condominiums, town houses as well as cutting-edge commercial structures and facilities. The Wise Team boasts qualifications and expertise in all specialized requisite branches if engineering covering Electrical, Mechanical, Civil, Smart Systems, Instrumentation, Aquatics, Architecture and Construction/Project management.</w:t>
-      </w:r>
-    </w:p>
-    <w:p/>
-    <w:p>
-      <w:r>
-        <w:t>Our ability to introduce a new standard in residential accommodation to the market is demonstrated in the experience and expertise of our highly skilled and competent executive management team and technical project team leaders.</w:t>
-      </w:r>
     </w:p>
     <w:p/>
     <w:p/>

</xml_diff>